<commit_message>
Updated Model + Imlemented DB-Operations + Fixed Database model
</commit_message>
<xml_diff>
--- a/db/DB-Entwurf.docx
+++ b/db/DB-Entwurf.docx
@@ -54,7 +54,6 @@
           <w:sz w:val="24"/>
         </w:rPr>
       </w:pPr>
-      <w:proofErr w:type="spellStart"/>
       <w:r>
         <w:rPr>
           <w:b/>
@@ -69,7 +68,6 @@
         </w:rPr>
         <w:t>_Umfrage</w:t>
       </w:r>
-      <w:proofErr w:type="spellEnd"/>
       <w:r>
         <w:rPr>
           <w:b/>
@@ -240,49 +238,40 @@
     </w:p>
     <w:p>
       <w:pPr>
-        <w:pStyle w:val="Listenabsatz"/>
-        <w:numPr>
-          <w:ilvl w:val="0"/>
-          <w:numId w:val="1"/>
-        </w:numPr>
-        <w:rPr>
-          <w:b/>
-          <w:sz w:val="24"/>
-        </w:rPr>
-      </w:pPr>
-      <w:r>
-        <w:rPr>
-          <w:b/>
-          <w:sz w:val="24"/>
-        </w:rPr>
-        <w:t>Stimmen</w:t>
-      </w:r>
-    </w:p>
-    <w:p>
-      <w:pPr>
         <w:rPr>
           <w:b/>
           <w:sz w:val="24"/>
           <w:u w:val="single"/>
         </w:rPr>
       </w:pPr>
-      <w:proofErr w:type="spellStart"/>
       <w:r>
         <w:rPr>
           <w:b/>
           <w:sz w:val="24"/>
           <w:u w:val="single"/>
         </w:rPr>
-        <w:t>UmfrageAntworten</w:t>
-      </w:r>
-      <w:proofErr w:type="spellEnd"/>
-      <w:r>
+        <w:t>UmfrageAntworten:</w:t>
+      </w:r>
+    </w:p>
+    <w:p>
+      <w:pPr>
+        <w:pStyle w:val="Listenabsatz"/>
+        <w:numPr>
+          <w:ilvl w:val="0"/>
+          <w:numId w:val="2"/>
+        </w:numPr>
         <w:rPr>
           <w:b/>
           <w:sz w:val="24"/>
           <w:u w:val="single"/>
         </w:rPr>
-        <w:t>:</w:t>
+      </w:pPr>
+      <w:r>
+        <w:rPr>
+          <w:b/>
+          <w:sz w:val="24"/>
+        </w:rPr>
+        <w:t>ID_Antwort(PK)</w:t>
       </w:r>
     </w:p>
     <w:p>
@@ -295,191 +284,166 @@
         <w:rPr>
           <w:b/>
           <w:sz w:val="24"/>
+        </w:rPr>
+      </w:pPr>
+      <w:r>
+        <w:rPr>
+          <w:b/>
+          <w:sz w:val="24"/>
+        </w:rPr>
+        <w:t>ID</w:t>
+      </w:r>
+      <w:r>
+        <w:rPr>
+          <w:b/>
+          <w:sz w:val="24"/>
+        </w:rPr>
+        <w:t>_Umfrage</w:t>
+      </w:r>
+      <w:r>
+        <w:rPr>
+          <w:b/>
+          <w:sz w:val="24"/>
+        </w:rPr>
+        <w:t>(FK)</w:t>
+      </w:r>
+    </w:p>
+    <w:p>
+      <w:pPr>
+        <w:pStyle w:val="Listenabsatz"/>
+        <w:numPr>
+          <w:ilvl w:val="0"/>
+          <w:numId w:val="2"/>
+        </w:numPr>
+        <w:rPr>
+          <w:b/>
+          <w:sz w:val="24"/>
+        </w:rPr>
+      </w:pPr>
+      <w:r>
+        <w:rPr>
+          <w:b/>
+          <w:sz w:val="24"/>
+        </w:rPr>
+        <w:t>Antwort1</w:t>
+      </w:r>
+    </w:p>
+    <w:p>
+      <w:pPr>
+        <w:pStyle w:val="Listenabsatz"/>
+        <w:numPr>
+          <w:ilvl w:val="0"/>
+          <w:numId w:val="2"/>
+        </w:numPr>
+        <w:rPr>
+          <w:b/>
+          <w:sz w:val="24"/>
+        </w:rPr>
+      </w:pPr>
+      <w:r>
+        <w:rPr>
+          <w:b/>
+          <w:sz w:val="24"/>
+        </w:rPr>
+        <w:t>Antwort2</w:t>
+      </w:r>
+    </w:p>
+    <w:p>
+      <w:pPr>
+        <w:pStyle w:val="Listenabsatz"/>
+        <w:numPr>
+          <w:ilvl w:val="0"/>
+          <w:numId w:val="2"/>
+        </w:numPr>
+        <w:rPr>
+          <w:b/>
+          <w:sz w:val="24"/>
+        </w:rPr>
+      </w:pPr>
+      <w:r>
+        <w:rPr>
+          <w:b/>
+          <w:sz w:val="24"/>
+        </w:rPr>
+        <w:t>Antwort3</w:t>
+      </w:r>
+    </w:p>
+    <w:p>
+      <w:pPr>
+        <w:pStyle w:val="Listenabsatz"/>
+        <w:numPr>
+          <w:ilvl w:val="0"/>
+          <w:numId w:val="2"/>
+        </w:numPr>
+        <w:rPr>
+          <w:b/>
+          <w:sz w:val="24"/>
+        </w:rPr>
+      </w:pPr>
+      <w:r>
+        <w:rPr>
+          <w:b/>
+          <w:sz w:val="24"/>
+        </w:rPr>
+        <w:t>Antwort4</w:t>
+      </w:r>
+    </w:p>
+    <w:p>
+      <w:pPr>
+        <w:pStyle w:val="Listenabsatz"/>
+        <w:numPr>
+          <w:ilvl w:val="0"/>
+          <w:numId w:val="2"/>
+        </w:numPr>
+        <w:rPr>
+          <w:b/>
+          <w:sz w:val="24"/>
+        </w:rPr>
+      </w:pPr>
+      <w:r>
+        <w:rPr>
+          <w:b/>
+          <w:sz w:val="24"/>
+        </w:rPr>
+        <w:t>Antwort5</w:t>
+      </w:r>
+    </w:p>
+    <w:p>
+      <w:pPr>
+        <w:rPr>
+          <w:b/>
+          <w:sz w:val="24"/>
           <w:u w:val="single"/>
         </w:rPr>
       </w:pPr>
-      <w:proofErr w:type="spellStart"/>
-      <w:r>
-        <w:rPr>
-          <w:b/>
-          <w:sz w:val="24"/>
-        </w:rPr>
-        <w:t>ID_Antwort</w:t>
-      </w:r>
-      <w:proofErr w:type="spellEnd"/>
-      <w:r>
-        <w:rPr>
-          <w:b/>
-          <w:sz w:val="24"/>
-        </w:rPr>
-        <w:t>(PK)</w:t>
-      </w:r>
-    </w:p>
-    <w:p>
-      <w:pPr>
-        <w:pStyle w:val="Listenabsatz"/>
-        <w:numPr>
-          <w:ilvl w:val="0"/>
-          <w:numId w:val="2"/>
-        </w:numPr>
-        <w:rPr>
-          <w:b/>
-          <w:sz w:val="24"/>
-        </w:rPr>
-      </w:pPr>
-      <w:proofErr w:type="spellStart"/>
-      <w:r>
-        <w:rPr>
-          <w:b/>
-          <w:sz w:val="24"/>
-        </w:rPr>
-        <w:t>ID</w:t>
-      </w:r>
-      <w:r>
-        <w:rPr>
-          <w:b/>
-          <w:sz w:val="24"/>
-        </w:rPr>
-        <w:t>_Umfrage</w:t>
-      </w:r>
-      <w:proofErr w:type="spellEnd"/>
-      <w:r>
-        <w:rPr>
-          <w:b/>
-          <w:sz w:val="24"/>
-        </w:rPr>
-        <w:t>(FK)</w:t>
-      </w:r>
-    </w:p>
-    <w:p>
-      <w:pPr>
-        <w:pStyle w:val="Listenabsatz"/>
-        <w:numPr>
-          <w:ilvl w:val="0"/>
-          <w:numId w:val="2"/>
-        </w:numPr>
-        <w:rPr>
-          <w:b/>
-          <w:sz w:val="24"/>
-        </w:rPr>
-      </w:pPr>
-      <w:r>
-        <w:rPr>
-          <w:b/>
-          <w:sz w:val="24"/>
-        </w:rPr>
-        <w:t>Antwort1</w:t>
-      </w:r>
-    </w:p>
-    <w:p>
-      <w:pPr>
-        <w:pStyle w:val="Listenabsatz"/>
-        <w:numPr>
-          <w:ilvl w:val="0"/>
-          <w:numId w:val="2"/>
-        </w:numPr>
-        <w:rPr>
-          <w:b/>
-          <w:sz w:val="24"/>
-        </w:rPr>
-      </w:pPr>
-      <w:r>
-        <w:rPr>
-          <w:b/>
-          <w:sz w:val="24"/>
-        </w:rPr>
-        <w:t>Antwort2</w:t>
-      </w:r>
-    </w:p>
-    <w:p>
-      <w:pPr>
-        <w:pStyle w:val="Listenabsatz"/>
-        <w:numPr>
-          <w:ilvl w:val="0"/>
-          <w:numId w:val="2"/>
-        </w:numPr>
-        <w:rPr>
-          <w:b/>
-          <w:sz w:val="24"/>
-        </w:rPr>
-      </w:pPr>
-      <w:r>
-        <w:rPr>
-          <w:b/>
-          <w:sz w:val="24"/>
-        </w:rPr>
-        <w:t>Antwort3</w:t>
-      </w:r>
-    </w:p>
-    <w:p>
-      <w:pPr>
-        <w:pStyle w:val="Listenabsatz"/>
-        <w:numPr>
-          <w:ilvl w:val="0"/>
-          <w:numId w:val="2"/>
-        </w:numPr>
-        <w:rPr>
-          <w:b/>
-          <w:sz w:val="24"/>
-        </w:rPr>
-      </w:pPr>
-      <w:r>
-        <w:rPr>
-          <w:b/>
-          <w:sz w:val="24"/>
-        </w:rPr>
-        <w:t>Antwort</w:t>
-      </w:r>
-      <w:r>
-        <w:rPr>
-          <w:b/>
-          <w:sz w:val="24"/>
-        </w:rPr>
-        <w:t>4</w:t>
-      </w:r>
-    </w:p>
-    <w:p>
-      <w:pPr>
-        <w:pStyle w:val="Listenabsatz"/>
-        <w:numPr>
-          <w:ilvl w:val="0"/>
-          <w:numId w:val="2"/>
-        </w:numPr>
-        <w:rPr>
-          <w:b/>
-          <w:sz w:val="24"/>
-        </w:rPr>
-      </w:pPr>
-      <w:r>
-        <w:rPr>
-          <w:b/>
-          <w:sz w:val="24"/>
-        </w:rPr>
-        <w:t>Antwort</w:t>
-      </w:r>
-      <w:r>
-        <w:rPr>
-          <w:b/>
-          <w:sz w:val="24"/>
-        </w:rPr>
-        <w:t>5</w:t>
-      </w:r>
-    </w:p>
-    <w:p>
-      <w:pPr>
+      <w:r>
         <w:rPr>
           <w:b/>
           <w:sz w:val="24"/>
           <w:u w:val="single"/>
         </w:rPr>
-      </w:pPr>
-      <w:r>
+        <w:t>Kunde:</w:t>
+      </w:r>
+    </w:p>
+    <w:p>
+      <w:pPr>
+        <w:pStyle w:val="Listenabsatz"/>
+        <w:numPr>
+          <w:ilvl w:val="0"/>
+          <w:numId w:val="3"/>
+        </w:numPr>
         <w:rPr>
           <w:b/>
           <w:sz w:val="24"/>
           <w:u w:val="single"/>
         </w:rPr>
-        <w:t>Kunde:</w:t>
+      </w:pPr>
+      <w:r>
+        <w:rPr>
+          <w:b/>
+          <w:sz w:val="24"/>
+        </w:rPr>
+        <w:t>ID_Kunde(PK)</w:t>
       </w:r>
     </w:p>
     <w:p>
@@ -495,21 +459,12 @@
           <w:u w:val="single"/>
         </w:rPr>
       </w:pPr>
-      <w:proofErr w:type="spellStart"/>
-      <w:r>
-        <w:rPr>
-          <w:b/>
-          <w:sz w:val="24"/>
-        </w:rPr>
-        <w:t>ID_Kunde</w:t>
-      </w:r>
-      <w:proofErr w:type="spellEnd"/>
-      <w:r>
-        <w:rPr>
-          <w:b/>
-          <w:sz w:val="24"/>
-        </w:rPr>
-        <w:t>(PK)</w:t>
+      <w:r>
+        <w:rPr>
+          <w:b/>
+          <w:sz w:val="24"/>
+        </w:rPr>
+        <w:t>Vorname</w:t>
       </w:r>
     </w:p>
     <w:p>
@@ -530,7 +485,7 @@
           <w:b/>
           <w:sz w:val="24"/>
         </w:rPr>
-        <w:t>Vorname</w:t>
+        <w:t>Nachname</w:t>
       </w:r>
     </w:p>
     <w:p>
@@ -551,16 +506,11 @@
           <w:b/>
           <w:sz w:val="24"/>
         </w:rPr>
-        <w:t>Nachname</w:t>
-      </w:r>
-    </w:p>
-    <w:p>
-      <w:pPr>
-        <w:pStyle w:val="Listenabsatz"/>
-        <w:numPr>
-          <w:ilvl w:val="0"/>
-          <w:numId w:val="3"/>
-        </w:numPr>
+        <w:t>Email</w:t>
+      </w:r>
+    </w:p>
+    <w:p>
+      <w:pPr>
         <w:rPr>
           <w:b/>
           <w:sz w:val="24"/>
@@ -571,24 +521,8 @@
         <w:rPr>
           <w:b/>
           <w:sz w:val="24"/>
-        </w:rPr>
-        <w:t>Email</w:t>
-      </w:r>
-    </w:p>
-    <w:p>
-      <w:pPr>
-        <w:rPr>
-          <w:b/>
-          <w:sz w:val="24"/>
           <w:u w:val="single"/>
         </w:rPr>
-      </w:pPr>
-      <w:r>
-        <w:rPr>
-          <w:b/>
-          <w:sz w:val="24"/>
-          <w:u w:val="single"/>
-        </w:rPr>
         <w:t>Token:</w:t>
       </w:r>
     </w:p>
@@ -624,21 +558,12 @@
           <w:sz w:val="24"/>
         </w:rPr>
       </w:pPr>
-      <w:proofErr w:type="spellStart"/>
-      <w:r>
-        <w:rPr>
-          <w:b/>
-          <w:sz w:val="24"/>
-        </w:rPr>
-        <w:t>ID_Umfrage</w:t>
-      </w:r>
-      <w:proofErr w:type="spellEnd"/>
-      <w:r>
-        <w:rPr>
-          <w:b/>
-          <w:sz w:val="24"/>
-        </w:rPr>
-        <w:t>(FK)</w:t>
+      <w:r>
+        <w:rPr>
+          <w:b/>
+          <w:sz w:val="24"/>
+        </w:rPr>
+        <w:t>ID_Umfrage(FK)</w:t>
       </w:r>
     </w:p>
     <w:p>
@@ -653,135 +578,35 @@
           <w:sz w:val="24"/>
         </w:rPr>
       </w:pPr>
-      <w:proofErr w:type="spellStart"/>
-      <w:r>
-        <w:rPr>
-          <w:b/>
-          <w:sz w:val="24"/>
-        </w:rPr>
-        <w:t>ID_Kunde</w:t>
-      </w:r>
-      <w:proofErr w:type="spellEnd"/>
-      <w:r>
-        <w:rPr>
-          <w:b/>
-          <w:sz w:val="24"/>
-        </w:rPr>
-        <w:t>(FK)</w:t>
-      </w:r>
-    </w:p>
-    <w:p>
-      <w:pPr>
-        <w:rPr>
-          <w:b/>
-          <w:sz w:val="24"/>
-          <w:u w:val="single"/>
-        </w:rPr>
-      </w:pPr>
-      <w:proofErr w:type="spellStart"/>
-      <w:r>
-        <w:rPr>
-          <w:b/>
-          <w:sz w:val="24"/>
-          <w:u w:val="single"/>
-        </w:rPr>
-        <w:t>Umfrage_x_Token</w:t>
-      </w:r>
-      <w:proofErr w:type="spellEnd"/>
-      <w:r>
-        <w:rPr>
-          <w:b/>
-          <w:sz w:val="24"/>
-          <w:u w:val="single"/>
-        </w:rPr>
-        <w:t>:</w:t>
-      </w:r>
-    </w:p>
-    <w:p>
-      <w:pPr>
-        <w:pStyle w:val="Listenabsatz"/>
-        <w:numPr>
-          <w:ilvl w:val="0"/>
-          <w:numId w:val="5"/>
-        </w:numPr>
-        <w:rPr>
-          <w:b/>
-          <w:sz w:val="24"/>
-        </w:rPr>
-      </w:pPr>
-      <w:proofErr w:type="spellStart"/>
-      <w:r>
-        <w:rPr>
-          <w:b/>
-          <w:sz w:val="24"/>
-        </w:rPr>
-        <w:t>ID_Teilnahme</w:t>
-      </w:r>
-      <w:proofErr w:type="spellEnd"/>
-      <w:r>
-        <w:rPr>
-          <w:b/>
-          <w:sz w:val="24"/>
-        </w:rPr>
-        <w:t>(PK)</w:t>
-      </w:r>
-    </w:p>
-    <w:p>
-      <w:pPr>
-        <w:pStyle w:val="Listenabsatz"/>
-        <w:numPr>
-          <w:ilvl w:val="0"/>
-          <w:numId w:val="5"/>
-        </w:numPr>
-        <w:rPr>
-          <w:b/>
-          <w:sz w:val="24"/>
-        </w:rPr>
-      </w:pPr>
-      <w:r>
-        <w:rPr>
-          <w:b/>
-          <w:sz w:val="24"/>
-        </w:rPr>
-        <w:t>Token(FK)</w:t>
-      </w:r>
-    </w:p>
-    <w:p>
-      <w:pPr>
-        <w:pStyle w:val="Listenabsatz"/>
-        <w:numPr>
-          <w:ilvl w:val="0"/>
-          <w:numId w:val="5"/>
-        </w:numPr>
-        <w:rPr>
-          <w:b/>
-          <w:sz w:val="24"/>
-        </w:rPr>
-      </w:pPr>
-      <w:r>
-        <w:rPr>
-          <w:b/>
-          <w:sz w:val="24"/>
-        </w:rPr>
-        <w:t>ID_Umfrage(FK</w:t>
+      <w:r>
+        <w:rPr>
+          <w:b/>
+          <w:sz w:val="24"/>
+        </w:rPr>
+        <w:t>ID_Kunde(FK)</w:t>
+      </w:r>
+    </w:p>
+    <w:p>
+      <w:pPr>
+        <w:pStyle w:val="Listenabsatz"/>
+        <w:numPr>
+          <w:ilvl w:val="0"/>
+          <w:numId w:val="4"/>
+        </w:numPr>
+        <w:rPr>
+          <w:b/>
+          <w:sz w:val="24"/>
+        </w:rPr>
+      </w:pPr>
+      <w:r>
+        <w:rPr>
+          <w:b/>
+          <w:sz w:val="24"/>
+        </w:rPr>
+        <w:t>benutzt</w:t>
       </w:r>
       <w:bookmarkStart w:id="0" w:name="_GoBack"/>
       <w:bookmarkEnd w:id="0"/>
-      <w:r>
-        <w:rPr>
-          <w:b/>
-          <w:sz w:val="24"/>
-        </w:rPr>
-        <w:t>)</w:t>
-      </w:r>
-    </w:p>
-    <w:p>
-      <w:pPr>
-        <w:rPr>
-          <w:b/>
-          <w:sz w:val="24"/>
-        </w:rPr>
-      </w:pPr>
     </w:p>
     <w:sectPr>
       <w:pgSz w:w="11906" w:h="16838"/>

</xml_diff>